<commit_message>
upload paper scheme example
</commit_message>
<xml_diff>
--- a/LSTM/連續型y/LSTM for continuous y.docx
+++ b/LSTM/連續型y/LSTM for continuous y.docx
@@ -281,11 +281,6 @@
       </w:r>
     </w:p>
     <w:p>
-      <w:pPr>
-        <w:rPr>
-          <w:rFonts w:hint="eastAsia"/>
-        </w:rPr>
-      </w:pPr>
       <w:r>
         <w:rPr>
           <w:rFonts w:hint="eastAsia"/>
@@ -336,11 +331,6 @@
     </w:p>
     <w:p/>
     <w:p>
-      <w:pPr>
-        <w:rPr>
-          <w:rFonts w:hint="eastAsia"/>
-        </w:rPr>
-      </w:pPr>
       <w:r>
         <w:rPr>
           <w:rFonts w:hint="eastAsia"/>
@@ -422,11 +412,6 @@
       </w:r>
     </w:p>
     <w:p>
-      <w:pPr>
-        <w:rPr>
-          <w:rFonts w:hint="eastAsia"/>
-        </w:rPr>
-      </w:pPr>
       <w:r>
         <w:rPr>
           <w:rFonts w:hint="eastAsia"/>
@@ -453,11 +438,6 @@
       </w:r>
     </w:p>
     <w:p>
-      <w:pPr>
-        <w:rPr>
-          <w:rFonts w:hint="eastAsia"/>
-        </w:rPr>
-      </w:pPr>
       <w:r>
         <w:rPr>
           <w:rFonts w:hint="eastAsia"/>
@@ -496,11 +476,6 @@
       </w:r>
     </w:p>
     <w:p>
-      <w:pPr>
-        <w:rPr>
-          <w:rFonts w:hint="eastAsia"/>
-        </w:rPr>
-      </w:pPr>
       <w:r>
         <w:rPr>
           <w:rFonts w:hint="eastAsia"/>
@@ -520,11 +495,6 @@
       </w:r>
     </w:p>
     <w:p>
-      <w:pPr>
-        <w:rPr>
-          <w:rFonts w:hint="eastAsia"/>
-        </w:rPr>
-      </w:pPr>
       <w:r>
         <w:rPr>
           <w:rFonts w:hint="eastAsia"/>
@@ -571,11 +541,6 @@
       </w:r>
     </w:p>
     <w:p>
-      <w:pPr>
-        <w:rPr>
-          <w:rFonts w:hint="eastAsia"/>
-        </w:rPr>
-      </w:pPr>
       <w:r>
         <w:rPr>
           <w:rFonts w:hint="eastAsia"/>
@@ -620,11 +585,6 @@
       </w:r>
     </w:p>
     <w:p>
-      <w:pPr>
-        <w:rPr>
-          <w:rFonts w:hint="eastAsia"/>
-        </w:rPr>
-      </w:pPr>
       <w:r>
         <w:rPr>
           <w:rFonts w:hint="eastAsia"/>
@@ -880,11 +840,6 @@
       </w:r>
     </w:p>
     <w:p>
-      <w:pPr>
-        <w:rPr>
-          <w:rFonts w:hint="eastAsia"/>
-        </w:rPr>
-      </w:pPr>
       <w:r>
         <w:rPr>
           <w:rFonts w:hint="eastAsia"/>
@@ -970,11 +925,6 @@
       </w:r>
     </w:p>
     <w:p>
-      <w:pPr>
-        <w:rPr>
-          <w:rFonts w:hint="eastAsia"/>
-        </w:rPr>
-      </w:pPr>
       <w:r>
         <w:rPr>
           <w:rFonts w:hint="eastAsia"/>
@@ -1036,11 +986,6 @@
       </w:r>
     </w:p>
     <w:p>
-      <w:pPr>
-        <w:rPr>
-          <w:rFonts w:hint="eastAsia"/>
-        </w:rPr>
-      </w:pPr>
       <w:r>
         <w:rPr>
           <w:rFonts w:hint="eastAsia"/>
@@ -1091,11 +1036,6 @@
       </w:r>
     </w:p>
     <w:p>
-      <w:pPr>
-        <w:rPr>
-          <w:rFonts w:hint="eastAsia"/>
-        </w:rPr>
-      </w:pPr>
       <w:r>
         <w:rPr>
           <w:rFonts w:hint="eastAsia"/>
@@ -1122,11 +1062,6 @@
     <w:p/>
     <w:p/>
     <w:p>
-      <w:pPr>
-        <w:rPr>
-          <w:rFonts w:hint="eastAsia"/>
-        </w:rPr>
-      </w:pPr>
       <w:r>
         <w:rPr>
           <w:rFonts w:hint="eastAsia"/>
@@ -1174,11 +1109,6 @@
       </w:r>
     </w:p>
     <w:p>
-      <w:pPr>
-        <w:rPr>
-          <w:rFonts w:hint="eastAsia"/>
-        </w:rPr>
-      </w:pPr>
       <w:r>
         <w:rPr>
           <w:rFonts w:hint="eastAsia"/>
@@ -1203,11 +1133,6 @@
       </w:r>
     </w:p>
     <w:p>
-      <w:pPr>
-        <w:rPr>
-          <w:rFonts w:hint="eastAsia"/>
-        </w:rPr>
-      </w:pPr>
       <w:r>
         <w:rPr>
           <w:rFonts w:hint="eastAsia"/>
@@ -1341,46 +1266,39 @@
     <w:p>
       <w:r>
         <w:t xml:space="preserve">    plt.show()</w:t>
+      </w:r>
+    </w:p>
+    <w:p/>
+    <w:p>
+      <w:r>
+        <w:rPr>
+          <w:rFonts w:hint="eastAsia"/>
+        </w:rPr>
+        <w:t xml:space="preserve">show_train_history(train_history, "mean_squared_error", "val_loss") ## </w:t>
+      </w:r>
+      <w:r>
+        <w:rPr>
+          <w:rFonts w:hint="eastAsia"/>
+        </w:rPr>
+        <w:t>訓練正確率圖</w:t>
+      </w:r>
+    </w:p>
+    <w:p/>
+    <w:p>
+      <w:r>
+        <w:t>scorelstm = model.evaluate(x_test, y_test)</w:t>
+      </w:r>
+    </w:p>
+    <w:p>
+      <w:r>
+        <w:t>print(f"MSE:{scorelstm[0]}")</w:t>
       </w:r>
       <w:bookmarkStart w:id="0" w:name="_GoBack"/>
       <w:bookmarkEnd w:id="0"/>
     </w:p>
     <w:p/>
-    <w:p>
-      <w:r>
-        <w:rPr>
-          <w:rFonts w:hint="eastAsia"/>
-        </w:rPr>
-        <w:t xml:space="preserve">show_train_history(train_history, "mean_squared_error", "val_loss") ## </w:t>
-      </w:r>
-      <w:r>
-        <w:rPr>
-          <w:rFonts w:hint="eastAsia"/>
-        </w:rPr>
-        <w:t>訓練正確率圖</w:t>
-      </w:r>
-    </w:p>
-    <w:p/>
-    <w:p>
-      <w:r>
-        <w:t>scorelstm = model_rnn.evaluate(x_test, y_test)</w:t>
-      </w:r>
-    </w:p>
-    <w:p>
-      <w:r>
-        <w:t>print(f"MSE:{scores[0]}")</w:t>
-      </w:r>
-    </w:p>
-    <w:p/>
-    <w:p/>
-    <w:p/>
-    <w:p>
-      <w:pPr>
-        <w:rPr>
-          <w:rFonts w:hint="eastAsia"/>
-        </w:rPr>
-      </w:pPr>
-    </w:p>
+    <w:p/>
+    <w:p/>
     <w:sectPr>
       <w:pgSz w:w="11906" w:h="16838"/>
       <w:pgMar w:top="1440" w:right="1800" w:bottom="1440" w:left="1800" w:header="851" w:footer="992" w:gutter="0"/>

</xml_diff>